<commit_message>
Version Abril v1.4 quite hola
</commit_message>
<xml_diff>
--- a/Informe-Abril.docx
+++ b/Informe-Abril.docx
@@ -70,12 +70,6 @@
             </a:graphic>
           </wp:anchor>
         </w:drawing>
-      </w:r>
-      <w:r>
-        <w:rPr>
-          <w:rFonts w:cs="Arial"/>
-        </w:rPr>
-        <w:t>hola</w:t>
       </w:r>
     </w:p>
     <w:p>
@@ -7745,7 +7739,7 @@
         </w:rPr>
         <w:lastRenderedPageBreak/>
         <w:drawing>
-          <wp:inline distT="0" distB="0" distL="0" distR="0" wp14:anchorId="706A07D3" wp14:editId="0B02B3C2">
+          <wp:inline distT="0" distB="0" distL="0" distR="0" wp14:anchorId="706A07D3" wp14:editId="5EA93C03">
             <wp:extent cx="5612130" cy="3021330"/>
             <wp:effectExtent l="0" t="0" r="7620" b="7620"/>
             <wp:docPr id="430696332" name="Imagen 1" descr="Karla Monserrat Lara Patricio, 18.11.2024, Informe - Word"/>

</xml_diff>